<commit_message>
update xii class - db
</commit_message>
<xml_diff>
--- a/XII class/DB - Module 3/11. Group and Agregate Functions/Group-and-Aggregate-Functions-Exercise.docx
+++ b/XII class/DB - Module 3/11. Group and Agregate Functions/Group-and-Aggregate-Functions-Exercise.docx
@@ -77,25 +77,15 @@
         </w:rPr>
         <w:t xml:space="preserve">: </w:t>
       </w:r>
-      <w:r>
-        <w:fldChar w:fldCharType="begin"/>
-      </w:r>
-      <w:r>
-        <w:instrText>HYPERLINK "https://judge.softuni.org/Contests/Practice/Index/4610" \l "0"</w:instrText>
-      </w:r>
-      <w:r>
-        <w:fldChar w:fldCharType="separate"/>
-      </w:r>
-      <w:r>
-        <w:rPr>
-          <w:rStyle w:val="Hyperlink"/>
-          <w:lang w:val="ru-RU"/>
-        </w:rPr>
-        <w:t>https://judge.softuni.org/Contests/Practice/Index/4610#0</w:t>
-      </w:r>
-      <w:r>
-        <w:fldChar w:fldCharType="end"/>
-      </w:r>
+      <w:hyperlink r:id="rId8" w:anchor="0" w:history="1">
+        <w:r>
+          <w:rPr>
+            <w:rStyle w:val="Hyperlink"/>
+            <w:lang w:val="ru-RU"/>
+          </w:rPr>
+          <w:t>https://judge.softuni.org/Contests/Practice/Index/4610#0</w:t>
+        </w:r>
+      </w:hyperlink>
     </w:p>
     <w:p>
       <w:pPr>
@@ -106,7 +96,7 @@
           <w:noProof/>
         </w:rPr>
         <w:drawing>
-          <wp:inline distT="0" distB="0" distL="0" distR="0" wp14:anchorId="331C8110" wp14:editId="6044DE61">
+          <wp:inline distT="0" distB="0" distL="0" distR="0" wp14:anchorId="331C8110" wp14:editId="4200474A">
             <wp:extent cx="1284605" cy="574675"/>
             <wp:effectExtent l="0" t="0" r="0" b="0"/>
             <wp:docPr id="38579746" name="Picture 1"/>
@@ -123,7 +113,7 @@
                     </pic:cNvPicPr>
                   </pic:nvPicPr>
                   <pic:blipFill>
-                    <a:blip r:embed="rId8" cstate="print">
+                    <a:blip r:embed="rId9" cstate="print">
                       <a:extLst>
                         <a:ext uri="{28A0092B-C50C-407E-A947-70E740481C1C}">
                           <a14:useLocalDpi xmlns:a14="http://schemas.microsoft.com/office/drawing/2010/main" val="0"/>
@@ -6086,8 +6076,8 @@
       </w:pPr>
     </w:p>
     <w:sectPr>
-      <w:headerReference w:type="default" r:id="rId9"/>
-      <w:footerReference w:type="default" r:id="rId10"/>
+      <w:headerReference w:type="default" r:id="rId10"/>
+      <w:footerReference w:type="default" r:id="rId11"/>
       <w:pgSz w:w="11909" w:h="16834" w:code="9"/>
       <w:pgMar w:top="567" w:right="737" w:bottom="680" w:left="737" w:header="567" w:footer="510" w:gutter="0"/>
       <w:cols w:space="720"/>
@@ -6481,7 +6471,7 @@
               <v:stroke joinstyle="miter"/>
               <v:path gradientshapeok="t" o:connecttype="rect"/>
             </v:shapetype>
-            <v:shape id="Text Box 16" o:spid="_x0000_s1026" type="#_x0000_t202" style="position:absolute;margin-left:101.15pt;margin-top:6.95pt;width:418.95pt;height:40.45pt;z-index:251660288;visibility:visible;mso-wrap-style:square;mso-width-percent:0;mso-height-percent:0;mso-wrap-distance-left:9pt;mso-wrap-distance-top:0;mso-wrap-distance-right:9pt;mso-wrap-distance-bottom:0;mso-position-horizontal:absolute;mso-position-horizontal-relative:text;mso-position-vertical:absolute;mso-position-vertical-relative:text;mso-width-percent:0;mso-height-percent:0;mso-width-relative:page;mso-height-relative:page;v-text-anchor:top" o:gfxdata="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" filled="f" stroked="f">
+            <v:shape id="Text Box 16" o:spid="_x0000_s1026" type="#_x0000_t202" style="position:absolute;margin-left:101.15pt;margin-top:6.95pt;width:418.95pt;height:40.45pt;z-index:251660288;visibility:visible;mso-wrap-style:square;mso-width-percent:0;mso-height-percent:0;mso-wrap-distance-left:9pt;mso-wrap-distance-top:0;mso-wrap-distance-right:9pt;mso-wrap-distance-bottom:0;mso-position-horizontal:absolute;mso-position-horizontal-relative:text;mso-position-vertical:absolute;mso-position-vertical-relative:text;mso-width-percent:0;mso-height-percent:0;mso-width-relative:page;mso-height-relative:page;v-text-anchor:top" o:gfxdata="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" filled="f" stroked="f">
               <v:textbox inset=".5mm,1.2mm,.5mm,.5mm">
                 <w:txbxContent>
                   <w:p>
@@ -7133,7 +7123,7 @@
         </mc:Choice>
         <mc:Fallback>
           <w:pict>
-            <v:shape w14:anchorId="0D7D8A2E" id="Text Box 4" o:spid="_x0000_s1027" type="#_x0000_t202" style="position:absolute;margin-left:444.65pt;margin-top:8.35pt;width:70.9pt;height:15.9pt;z-index:251661312;visibility:visible;mso-wrap-style:square;mso-width-percent:0;mso-height-percent:0;mso-wrap-distance-left:9pt;mso-wrap-distance-top:0;mso-wrap-distance-right:9pt;mso-wrap-distance-bottom:0;mso-position-horizontal:absolute;mso-position-horizontal-relative:text;mso-position-vertical:absolute;mso-position-vertical-relative:text;mso-width-percent:0;mso-height-percent:0;mso-width-relative:page;mso-height-relative:page;v-text-anchor:middle" o:gfxdata="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" filled="f" stroked="f" strokeweight=".5pt">
+            <v:shape w14:anchorId="0D7D8A2E" id="Text Box 4" o:spid="_x0000_s1027" type="#_x0000_t202" style="position:absolute;margin-left:444.65pt;margin-top:8.35pt;width:70.9pt;height:15.9pt;z-index:251661312;visibility:visible;mso-wrap-style:square;mso-width-percent:0;mso-height-percent:0;mso-wrap-distance-left:9pt;mso-wrap-distance-top:0;mso-wrap-distance-right:9pt;mso-wrap-distance-bottom:0;mso-position-horizontal:absolute;mso-position-horizontal-relative:text;mso-position-vertical:absolute;mso-position-vertical-relative:text;mso-width-percent:0;mso-height-percent:0;mso-width-relative:page;mso-height-relative:page;v-text-anchor:middle" o:gfxdata="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" filled="f" stroked="f" strokeweight=".5pt">
               <v:textbox inset="0,0,0,0">
                 <w:txbxContent>
                   <w:p>

</xml_diff>